<commit_message>
Version2 de la génération de lettre de refus
</commit_message>
<xml_diff>
--- a/lettres/models/Ltrre accordmaster _PST.docx
+++ b/lettres/models/Ltrre accordmaster _PST.docx
@@ -16,10 +16,10 @@
           <wp:anchor allowOverlap="1" behindDoc="0" distB="0" distL="0" distR="0" distT="0" layoutInCell="1" locked="0" relativeHeight="0" simplePos="0">
             <wp:simplePos x="0" y="0"/>
             <wp:positionH relativeFrom="character">
-              <wp:posOffset>-190500</wp:posOffset>
+              <wp:posOffset>169545</wp:posOffset>
             </wp:positionH>
             <wp:positionV relativeFrom="line">
-              <wp:posOffset>139065</wp:posOffset>
+              <wp:posOffset>-139065</wp:posOffset>
             </wp:positionV>
             <wp:extent cx="1227455" cy="1019175"/>
             <wp:effectExtent b="0" l="0" r="0" t="0"/>
@@ -83,11 +83,16 @@
       </w:pPr>
       <w:r>
         <w:rPr/>
-        <w:t xml:space="preserve">La Rochelle, le </w:t>
-      </w:r>
+        <w:t>La Rochelle, le $date</w:t>
+      </w:r>
+    </w:p>
+    <w:p>
+      <w:pPr>
+        <w:pStyle w:val="style0"/>
+        <w:ind w:hanging="0" w:left="567" w:right="0"/>
+      </w:pPr>
       <w:r>
         <w:rPr/>
-        <w:t>$date</w:t>
       </w:r>
     </w:p>
     <w:p>
@@ -102,17 +107,8 @@
     <w:p>
       <w:pPr>
         <w:pStyle w:val="style0"/>
-        <w:ind w:hanging="0" w:left="567" w:right="0"/>
-      </w:pPr>
-      <w:r>
-        <w:rPr/>
-      </w:r>
-    </w:p>
-    <w:p>
-      <w:pPr>
-        <w:pStyle w:val="style0"/>
         <w:tabs>
-          <w:tab w:leader="none" w:pos="4111" w:val="left"/>
+          <w:tab w:leader="none" w:pos="3827" w:val="left"/>
         </w:tabs>
         <w:ind w:hanging="0" w:left="-284" w:right="0"/>
       </w:pPr>
@@ -144,12 +140,6 @@
         <w:ind w:hanging="0" w:left="0" w:right="0"/>
       </w:pPr>
       <w:r>
-        <w:rPr>
-          <w:b/>
-          <w:color w:val="FF0000"/>
-        </w:rPr>
-      </w:r>
-      <w:r>
         <w:rPr/>
         <w:t>$civilite $nom $prenom</w:t>
       </w:r>
@@ -158,16 +148,13 @@
       <w:pPr>
         <w:pStyle w:val="style0"/>
         <w:tabs>
-          <w:tab w:leader="none" w:pos="5529" w:val="left"/>
+          <w:tab w:leader="none" w:pos="6096" w:val="left"/>
         </w:tabs>
         <w:ind w:hanging="0" w:left="567" w:right="0"/>
       </w:pPr>
       <w:r>
         <w:rPr/>
         <w:tab/>
-      </w:r>
-      <w:r>
-        <w:rPr/>
         <w:t>$adresse</w:t>
       </w:r>
     </w:p>
@@ -175,7 +162,7 @@
       <w:pPr>
         <w:pStyle w:val="style0"/>
         <w:tabs>
-          <w:tab w:leader="none" w:pos="5529" w:val="left"/>
+          <w:tab w:leader="none" w:pos="6096" w:val="left"/>
         </w:tabs>
         <w:ind w:hanging="0" w:left="567" w:right="0"/>
       </w:pPr>
@@ -188,17 +175,23 @@
       <w:pPr>
         <w:pStyle w:val="style0"/>
         <w:tabs>
-          <w:tab w:leader="none" w:pos="5529" w:val="left"/>
+          <w:tab w:leader="none" w:pos="6096" w:val="left"/>
         </w:tabs>
         <w:ind w:hanging="0" w:left="567" w:right="0"/>
       </w:pPr>
       <w:r>
         <w:rPr/>
         <w:tab/>
-      </w:r>
+        <w:t>$codePostal $ville</w:t>
+      </w:r>
+    </w:p>
+    <w:p>
+      <w:pPr>
+        <w:pStyle w:val="style0"/>
+        <w:ind w:hanging="0" w:left="567" w:right="0"/>
+      </w:pPr>
       <w:r>
         <w:rPr/>
-        <w:t>$codePostal $ville</w:t>
       </w:r>
     </w:p>
     <w:p>
@@ -208,6 +201,7 @@
       </w:pPr>
       <w:r>
         <w:rPr/>
+        <w:t>$civilite,</w:t>
       </w:r>
     </w:p>
     <w:p>
@@ -217,46 +211,7 @@
       </w:pPr>
       <w:r>
         <w:rPr/>
-        <w:t>$civilite</w:t>
-      </w:r>
-      <w:r>
-        <w:rPr/>
-        <w:t>,</w:t>
-      </w:r>
-    </w:p>
-    <w:p>
-      <w:pPr>
-        <w:pStyle w:val="style0"/>
-        <w:ind w:hanging="0" w:left="567" w:right="0"/>
-      </w:pPr>
-      <w:r>
-        <w:rPr/>
-        <w:t>Suite à l'examen de votre dossier de Candidature</w:t>
-      </w:r>
-      <w:r>
-        <w:rPr/>
-      </w:r>
-      <w:r>
-        <w:rPr/>
-        <w:t>Candidature</w:t>
-      </w:r>
-      <w:r>
-        <w:rPr/>
-      </w:r>
-      <w:r>
-        <w:rPr/>
-        <w:t>Candidature</w:t>
-      </w:r>
-      <w:r>
-        <w:rPr/>
-      </w:r>
-      <w:r>
-        <w:rPr/>
-        <w:t xml:space="preserve">, le </w:t>
-      </w:r>
-      <w:r>
-        <w:rPr/>
-        <w:t>$dateCommission</w:t>
+        <w:t>Suite à l'examen de votre dossier de Candidature, le $dateCommission</w:t>
       </w:r>
     </w:p>
     <w:p>
@@ -362,19 +317,7 @@
       </w:pPr>
       <w:r>
         <w:rPr/>
-        <w:t xml:space="preserve">Les inscriptions administratives se dérouleront du </w:t>
-      </w:r>
-      <w:r>
-        <w:rPr/>
-        <w:t>$debutInscriptions</w:t>
-      </w:r>
-      <w:r>
-        <w:rPr/>
-        <w:t xml:space="preserve"> au jeudi </w:t>
-      </w:r>
-      <w:r>
-        <w:rPr/>
-        <w:t>$finInscritpions</w:t>
+        <w:t>Les inscriptions administratives se dérouleront du $debutInscriptions au jeudi $finInscritpions</w:t>
       </w:r>
       <w:r>
         <w:rPr>
@@ -451,6 +394,7 @@
         <w:r>
           <w:rPr>
             <w:rStyle w:val="style17"/>
+            <w:rStyle w:val="style17"/>
             <w:color w:val="1A558A"/>
           </w:rPr>
           <w:t>sciences.univ-larochelle.fr</w:t>
@@ -467,11 +411,6 @@
           <w:b/>
         </w:rPr>
         <w:t>FRANCAISE</w:t>
-      </w:r>
-      <w:r>
-        <w:rPr>
-          <w:b/>
-        </w:rPr>
       </w:r>
       <w:r>
         <w:rPr/>
@@ -514,21 +453,7 @@
           <w:sz w:val="20"/>
           <w:szCs w:val="20"/>
         </w:rPr>
-        <w:t xml:space="preserve">Veuillez agréer, </w:t>
-      </w:r>
-      <w:r>
-        <w:rPr>
-          <w:sz w:val="20"/>
-          <w:szCs w:val="20"/>
-        </w:rPr>
-        <w:t>$civilite</w:t>
-      </w:r>
-      <w:r>
-        <w:rPr>
-          <w:sz w:val="20"/>
-          <w:szCs w:val="20"/>
-        </w:rPr>
-        <w:t>, l'expression de mes salutations distinguées.</w:t>
+        <w:t>Veuillez agréer, $civilite, l'expression de mes salutations distinguées.</w:t>
       </w:r>
     </w:p>
     <w:p>
@@ -537,10 +462,7 @@
         <w:ind w:hanging="0" w:left="567" w:right="0"/>
       </w:pPr>
       <w:r>
-        <w:rPr>
-          <w:sz w:val="20"/>
-          <w:szCs w:val="20"/>
-        </w:rPr>
+        <w:rPr/>
       </w:r>
     </w:p>
     <w:p>
@@ -575,10 +497,7 @@
         <w:ind w:firstLine="706" w:left="567" w:right="0"/>
       </w:pPr>
       <w:r>
-        <w:rPr>
-          <w:sz w:val="20"/>
-          <w:szCs w:val="20"/>
-        </w:rPr>
+        <w:rPr/>
       </w:r>
     </w:p>
     <w:p>
@@ -587,10 +506,7 @@
         <w:ind w:firstLine="706" w:left="567" w:right="0"/>
       </w:pPr>
       <w:r>
-        <w:rPr>
-          <w:sz w:val="20"/>
-          <w:szCs w:val="20"/>
-        </w:rPr>
+        <w:rPr/>
       </w:r>
     </w:p>
     <w:p>
@@ -651,7 +567,7 @@
     <w:tbl>
       <w:tblPr>
         <w:jc w:val="left"/>
-        <w:tblInd w:type="dxa" w:w="-108"/>
+        <w:tblInd w:type="dxa" w:w="-216"/>
         <w:tblBorders>
           <w:top w:color="00000A" w:space="0" w:sz="4" w:val="single"/>
           <w:left w:color="00000A" w:space="0" w:sz="4" w:val="single"/>
@@ -660,7 +576,7 @@
         </w:tblBorders>
       </w:tblPr>
       <w:tblGrid>
-        <w:gridCol w:w="9633"/>
+        <w:gridCol w:w="9632"/>
       </w:tblGrid>
       <w:tr>
         <w:trPr>
@@ -669,7 +585,7 @@
         </w:trPr>
         <w:tc>
           <w:tcPr>
-            <w:tcW w:type="dxa" w:w="9633"/>
+            <w:tcW w:type="dxa" w:w="9632"/>
             <w:gridSpan w:val="2"/>
             <w:tcBorders>
               <w:top w:color="00000A" w:space="0" w:sz="4" w:val="single"/>
@@ -735,7 +651,7 @@
         </w:trPr>
         <w:tc>
           <w:tcPr>
-            <w:tcW w:type="dxa" w:w="4607"/>
+            <w:tcW w:type="dxa" w:w="4816"/>
             <w:vMerge w:val="restart"/>
             <w:tcBorders>
               <w:top w:color="00000A" w:space="0" w:sz="4" w:val="single"/>
@@ -743,7 +659,7 @@
               <w:bottom w:color="00000A" w:space="0" w:sz="4" w:val="single"/>
               <w:right w:color="00000A" w:space="0" w:sz="4" w:val="single"/>
             </w:tcBorders>
-            <w:shd w:fill="auto" w:val="clear"/>
+            <w:shd w:fill="FFFFFF" w:val="clear"/>
             <w:tcMar>
               <w:top w:type="dxa" w:w="0"/>
               <w:left w:type="dxa" w:w="108"/>
@@ -781,14 +697,14 @@
         </w:tc>
         <w:tc>
           <w:tcPr>
-            <w:tcW w:type="dxa" w:w="5026"/>
-            <w:tcBorders>
-              <w:top w:color="00000A" w:space="0" w:sz="4" w:val="single"/>
-              <w:left w:color="00000A" w:space="0" w:sz="4" w:val="single"/>
-              <w:bottom w:color="00000A" w:space="0" w:sz="4" w:val="single"/>
-              <w:right w:color="00000A" w:space="0" w:sz="4" w:val="single"/>
-            </w:tcBorders>
-            <w:shd w:fill="auto" w:val="clear"/>
+            <w:tcW w:type="dxa" w:w="4816"/>
+            <w:tcBorders>
+              <w:top w:color="00000A" w:space="0" w:sz="4" w:val="single"/>
+              <w:left w:color="00000A" w:space="0" w:sz="4" w:val="single"/>
+              <w:bottom w:color="00000A" w:space="0" w:sz="4" w:val="single"/>
+              <w:right w:color="00000A" w:space="0" w:sz="4" w:val="single"/>
+            </w:tcBorders>
+            <w:shd w:fill="FFFFFF" w:val="clear"/>
             <w:tcMar>
               <w:top w:type="dxa" w:w="0"/>
               <w:left w:type="dxa" w:w="108"/>
@@ -831,7 +747,7 @@
         </w:trPr>
         <w:tc>
           <w:tcPr>
-            <w:tcW w:type="dxa" w:w="4607"/>
+            <w:tcW w:type="dxa" w:w="4816"/>
             <w:vMerge w:val="continue"/>
             <w:tcBorders>
               <w:top w:color="00000A" w:space="0" w:sz="4" w:val="single"/>
@@ -839,7 +755,7 @@
               <w:bottom w:color="00000A" w:space="0" w:sz="4" w:val="single"/>
               <w:right w:color="00000A" w:space="0" w:sz="4" w:val="single"/>
             </w:tcBorders>
-            <w:shd w:fill="auto" w:val="clear"/>
+            <w:shd w:fill="FFFFFF" w:val="clear"/>
             <w:tcMar>
               <w:top w:type="dxa" w:w="0"/>
               <w:left w:type="dxa" w:w="108"/>
@@ -855,26 +771,20 @@
               <w:contextualSpacing w:val="false"/>
             </w:pPr>
             <w:r>
-              <w:rPr>
-                <w:rFonts w:cs="Calibri"/>
-                <w:b/>
-                <w:bCs/>
-                <w:sz w:val="20"/>
-                <w:szCs w:val="20"/>
-              </w:rPr>
-            </w:r>
-          </w:p>
-        </w:tc>
-        <w:tc>
-          <w:tcPr>
-            <w:tcW w:type="dxa" w:w="5026"/>
-            <w:tcBorders>
-              <w:top w:color="00000A" w:space="0" w:sz="4" w:val="single"/>
-              <w:left w:color="00000A" w:space="0" w:sz="4" w:val="single"/>
-              <w:bottom w:color="00000A" w:space="0" w:sz="4" w:val="single"/>
-              <w:right w:color="00000A" w:space="0" w:sz="4" w:val="single"/>
-            </w:tcBorders>
-            <w:shd w:fill="auto" w:val="clear"/>
+              <w:rPr/>
+            </w:r>
+          </w:p>
+        </w:tc>
+        <w:tc>
+          <w:tcPr>
+            <w:tcW w:type="dxa" w:w="4816"/>
+            <w:tcBorders>
+              <w:top w:color="00000A" w:space="0" w:sz="4" w:val="single"/>
+              <w:left w:color="00000A" w:space="0" w:sz="4" w:val="single"/>
+              <w:bottom w:color="00000A" w:space="0" w:sz="4" w:val="single"/>
+              <w:right w:color="00000A" w:space="0" w:sz="4" w:val="single"/>
+            </w:tcBorders>
+            <w:shd w:fill="FFFFFF" w:val="clear"/>
             <w:tcMar>
               <w:top w:type="dxa" w:w="0"/>
               <w:left w:type="dxa" w:w="108"/>
@@ -917,7 +827,7 @@
         </w:trPr>
         <w:tc>
           <w:tcPr>
-            <w:tcW w:type="dxa" w:w="4607"/>
+            <w:tcW w:type="dxa" w:w="4816"/>
             <w:vMerge w:val="restart"/>
             <w:tcBorders>
               <w:top w:color="00000A" w:space="0" w:sz="4" w:val="single"/>
@@ -925,7 +835,7 @@
               <w:bottom w:color="00000A" w:space="0" w:sz="4" w:val="single"/>
               <w:right w:color="00000A" w:space="0" w:sz="4" w:val="single"/>
             </w:tcBorders>
-            <w:shd w:fill="auto" w:val="clear"/>
+            <w:shd w:fill="FFFFFF" w:val="clear"/>
             <w:tcMar>
               <w:top w:type="dxa" w:w="0"/>
               <w:left w:type="dxa" w:w="108"/>
@@ -955,14 +865,14 @@
         </w:tc>
         <w:tc>
           <w:tcPr>
-            <w:tcW w:type="dxa" w:w="5026"/>
-            <w:tcBorders>
-              <w:top w:color="00000A" w:space="0" w:sz="4" w:val="single"/>
-              <w:left w:color="00000A" w:space="0" w:sz="4" w:val="single"/>
-              <w:bottom w:color="00000A" w:space="0" w:sz="4" w:val="single"/>
-              <w:right w:color="00000A" w:space="0" w:sz="4" w:val="single"/>
-            </w:tcBorders>
-            <w:shd w:fill="auto" w:val="clear"/>
+            <w:tcW w:type="dxa" w:w="4816"/>
+            <w:tcBorders>
+              <w:top w:color="00000A" w:space="0" w:sz="4" w:val="single"/>
+              <w:left w:color="00000A" w:space="0" w:sz="4" w:val="single"/>
+              <w:bottom w:color="00000A" w:space="0" w:sz="4" w:val="single"/>
+              <w:right w:color="00000A" w:space="0" w:sz="4" w:val="single"/>
+            </w:tcBorders>
+            <w:shd w:fill="FFFFFF" w:val="clear"/>
             <w:tcMar>
               <w:top w:type="dxa" w:w="0"/>
               <w:left w:type="dxa" w:w="108"/>
@@ -1005,7 +915,7 @@
         </w:trPr>
         <w:tc>
           <w:tcPr>
-            <w:tcW w:type="dxa" w:w="4607"/>
+            <w:tcW w:type="dxa" w:w="4816"/>
             <w:vMerge w:val="continue"/>
             <w:tcBorders>
               <w:top w:color="00000A" w:space="0" w:sz="4" w:val="single"/>
@@ -1013,7 +923,7 @@
               <w:bottom w:color="00000A" w:space="0" w:sz="4" w:val="single"/>
               <w:right w:color="00000A" w:space="0" w:sz="4" w:val="single"/>
             </w:tcBorders>
-            <w:shd w:fill="auto" w:val="clear"/>
+            <w:shd w:fill="FFFFFF" w:val="clear"/>
             <w:tcMar>
               <w:top w:type="dxa" w:w="0"/>
               <w:left w:type="dxa" w:w="108"/>
@@ -1029,26 +939,20 @@
               <w:contextualSpacing w:val="false"/>
             </w:pPr>
             <w:r>
-              <w:rPr>
-                <w:rFonts w:cs="Calibri"/>
-                <w:b/>
-                <w:bCs/>
-                <w:sz w:val="20"/>
-                <w:szCs w:val="20"/>
-              </w:rPr>
-            </w:r>
-          </w:p>
-        </w:tc>
-        <w:tc>
-          <w:tcPr>
-            <w:tcW w:type="dxa" w:w="5026"/>
-            <w:tcBorders>
-              <w:top w:color="00000A" w:space="0" w:sz="4" w:val="single"/>
-              <w:left w:color="00000A" w:space="0" w:sz="4" w:val="single"/>
-              <w:bottom w:color="00000A" w:space="0" w:sz="4" w:val="single"/>
-              <w:right w:color="00000A" w:space="0" w:sz="4" w:val="single"/>
-            </w:tcBorders>
-            <w:shd w:fill="auto" w:val="clear"/>
+              <w:rPr/>
+            </w:r>
+          </w:p>
+        </w:tc>
+        <w:tc>
+          <w:tcPr>
+            <w:tcW w:type="dxa" w:w="4816"/>
+            <w:tcBorders>
+              <w:top w:color="00000A" w:space="0" w:sz="4" w:val="single"/>
+              <w:left w:color="00000A" w:space="0" w:sz="4" w:val="single"/>
+              <w:bottom w:color="00000A" w:space="0" w:sz="4" w:val="single"/>
+              <w:right w:color="00000A" w:space="0" w:sz="4" w:val="single"/>
+            </w:tcBorders>
+            <w:shd w:fill="FFFFFF" w:val="clear"/>
             <w:tcMar>
               <w:top w:type="dxa" w:w="0"/>
               <w:left w:type="dxa" w:w="108"/>
@@ -1091,14 +995,14 @@
         </w:trPr>
         <w:tc>
           <w:tcPr>
-            <w:tcW w:type="dxa" w:w="4607"/>
-            <w:tcBorders>
-              <w:top w:color="00000A" w:space="0" w:sz="4" w:val="single"/>
-              <w:left w:color="00000A" w:space="0" w:sz="4" w:val="single"/>
-              <w:bottom w:color="00000A" w:space="0" w:sz="4" w:val="single"/>
-              <w:right w:color="00000A" w:space="0" w:sz="4" w:val="single"/>
-            </w:tcBorders>
-            <w:shd w:fill="auto" w:val="clear"/>
+            <w:tcW w:type="dxa" w:w="4816"/>
+            <w:tcBorders>
+              <w:top w:color="00000A" w:space="0" w:sz="4" w:val="single"/>
+              <w:left w:color="00000A" w:space="0" w:sz="4" w:val="single"/>
+              <w:bottom w:color="00000A" w:space="0" w:sz="4" w:val="single"/>
+              <w:right w:color="00000A" w:space="0" w:sz="4" w:val="single"/>
+            </w:tcBorders>
+            <w:shd w:fill="FFFFFF" w:val="clear"/>
             <w:tcMar>
               <w:top w:type="dxa" w:w="0"/>
               <w:left w:type="dxa" w:w="108"/>
@@ -1128,14 +1032,14 @@
         </w:tc>
         <w:tc>
           <w:tcPr>
-            <w:tcW w:type="dxa" w:w="5026"/>
-            <w:tcBorders>
-              <w:top w:color="00000A" w:space="0" w:sz="4" w:val="single"/>
-              <w:left w:color="00000A" w:space="0" w:sz="4" w:val="single"/>
-              <w:bottom w:color="00000A" w:space="0" w:sz="4" w:val="single"/>
-              <w:right w:color="00000A" w:space="0" w:sz="4" w:val="single"/>
-            </w:tcBorders>
-            <w:shd w:fill="auto" w:val="clear"/>
+            <w:tcW w:type="dxa" w:w="4816"/>
+            <w:tcBorders>
+              <w:top w:color="00000A" w:space="0" w:sz="4" w:val="single"/>
+              <w:left w:color="00000A" w:space="0" w:sz="4" w:val="single"/>
+              <w:bottom w:color="00000A" w:space="0" w:sz="4" w:val="single"/>
+              <w:right w:color="00000A" w:space="0" w:sz="4" w:val="single"/>
+            </w:tcBorders>
+            <w:shd w:fill="FFFFFF" w:val="clear"/>
             <w:tcMar>
               <w:top w:type="dxa" w:w="0"/>
               <w:left w:type="dxa" w:w="108"/>
@@ -1178,14 +1082,14 @@
         </w:trPr>
         <w:tc>
           <w:tcPr>
-            <w:tcW w:type="dxa" w:w="4607"/>
-            <w:tcBorders>
-              <w:top w:color="00000A" w:space="0" w:sz="4" w:val="single"/>
-              <w:left w:color="00000A" w:space="0" w:sz="4" w:val="single"/>
-              <w:bottom w:color="00000A" w:space="0" w:sz="4" w:val="single"/>
-              <w:right w:color="00000A" w:space="0" w:sz="4" w:val="single"/>
-            </w:tcBorders>
-            <w:shd w:fill="auto" w:val="clear"/>
+            <w:tcW w:type="dxa" w:w="4816"/>
+            <w:tcBorders>
+              <w:top w:color="00000A" w:space="0" w:sz="4" w:val="single"/>
+              <w:left w:color="00000A" w:space="0" w:sz="4" w:val="single"/>
+              <w:bottom w:color="00000A" w:space="0" w:sz="4" w:val="single"/>
+              <w:right w:color="00000A" w:space="0" w:sz="4" w:val="single"/>
+            </w:tcBorders>
+            <w:shd w:fill="FFFFFF" w:val="clear"/>
             <w:tcMar>
               <w:top w:type="dxa" w:w="0"/>
               <w:left w:type="dxa" w:w="108"/>
@@ -1215,14 +1119,14 @@
         </w:tc>
         <w:tc>
           <w:tcPr>
-            <w:tcW w:type="dxa" w:w="5026"/>
-            <w:tcBorders>
-              <w:top w:color="00000A" w:space="0" w:sz="4" w:val="single"/>
-              <w:left w:color="00000A" w:space="0" w:sz="4" w:val="single"/>
-              <w:bottom w:color="00000A" w:space="0" w:sz="4" w:val="single"/>
-              <w:right w:color="00000A" w:space="0" w:sz="4" w:val="single"/>
-            </w:tcBorders>
-            <w:shd w:fill="auto" w:val="clear"/>
+            <w:tcW w:type="dxa" w:w="4816"/>
+            <w:tcBorders>
+              <w:top w:color="00000A" w:space="0" w:sz="4" w:val="single"/>
+              <w:left w:color="00000A" w:space="0" w:sz="4" w:val="single"/>
+              <w:bottom w:color="00000A" w:space="0" w:sz="4" w:val="single"/>
+              <w:right w:color="00000A" w:space="0" w:sz="4" w:val="single"/>
+            </w:tcBorders>
+            <w:shd w:fill="FFFFFF" w:val="clear"/>
             <w:tcMar>
               <w:top w:type="dxa" w:w="0"/>
               <w:left w:type="dxa" w:w="108"/>
@@ -1282,7 +1186,7 @@
         </w:trPr>
         <w:tc>
           <w:tcPr>
-            <w:tcW w:type="dxa" w:w="9633"/>
+            <w:tcW w:type="dxa" w:w="9632"/>
             <w:gridSpan w:val="2"/>
             <w:tcBorders>
               <w:top w:color="00000A" w:space="0" w:sz="4" w:val="single"/>
@@ -1357,14 +1261,14 @@
         </w:trPr>
         <w:tc>
           <w:tcPr>
-            <w:tcW w:type="dxa" w:w="4607"/>
-            <w:tcBorders>
-              <w:top w:color="00000A" w:space="0" w:sz="4" w:val="single"/>
-              <w:left w:color="00000A" w:space="0" w:sz="4" w:val="single"/>
-              <w:bottom w:color="00000A" w:space="0" w:sz="4" w:val="single"/>
-              <w:right w:color="00000A" w:space="0" w:sz="4" w:val="single"/>
-            </w:tcBorders>
-            <w:shd w:fill="auto" w:val="clear"/>
+            <w:tcW w:type="dxa" w:w="4816"/>
+            <w:tcBorders>
+              <w:top w:color="00000A" w:space="0" w:sz="4" w:val="single"/>
+              <w:left w:color="00000A" w:space="0" w:sz="4" w:val="single"/>
+              <w:bottom w:color="00000A" w:space="0" w:sz="4" w:val="single"/>
+              <w:right w:color="00000A" w:space="0" w:sz="4" w:val="single"/>
+            </w:tcBorders>
+            <w:shd w:fill="FFFFFF" w:val="clear"/>
             <w:tcMar>
               <w:top w:type="dxa" w:w="0"/>
               <w:left w:type="dxa" w:w="108"/>
@@ -1394,14 +1298,14 @@
         </w:tc>
         <w:tc>
           <w:tcPr>
-            <w:tcW w:type="dxa" w:w="5026"/>
-            <w:tcBorders>
-              <w:top w:color="00000A" w:space="0" w:sz="4" w:val="single"/>
-              <w:left w:color="00000A" w:space="0" w:sz="4" w:val="single"/>
-              <w:bottom w:color="00000A" w:space="0" w:sz="4" w:val="single"/>
-              <w:right w:color="00000A" w:space="0" w:sz="4" w:val="single"/>
-            </w:tcBorders>
-            <w:shd w:fill="auto" w:val="clear"/>
+            <w:tcW w:type="dxa" w:w="4816"/>
+            <w:tcBorders>
+              <w:top w:color="00000A" w:space="0" w:sz="4" w:val="single"/>
+              <w:left w:color="00000A" w:space="0" w:sz="4" w:val="single"/>
+              <w:bottom w:color="00000A" w:space="0" w:sz="4" w:val="single"/>
+              <w:right w:color="00000A" w:space="0" w:sz="4" w:val="single"/>
+            </w:tcBorders>
+            <w:shd w:fill="FFFFFF" w:val="clear"/>
             <w:tcMar>
               <w:top w:type="dxa" w:w="0"/>
               <w:left w:type="dxa" w:w="108"/>
@@ -1435,7 +1339,7 @@
         </w:trPr>
         <w:tc>
           <w:tcPr>
-            <w:tcW w:type="dxa" w:w="4607"/>
+            <w:tcW w:type="dxa" w:w="4816"/>
             <w:vMerge w:val="restart"/>
             <w:tcBorders>
               <w:top w:color="00000A" w:space="0" w:sz="4" w:val="single"/>
@@ -1443,7 +1347,7 @@
               <w:bottom w:color="00000A" w:space="0" w:sz="4" w:val="single"/>
               <w:right w:color="00000A" w:space="0" w:sz="4" w:val="single"/>
             </w:tcBorders>
-            <w:shd w:fill="auto" w:val="clear"/>
+            <w:shd w:fill="FFFFFF" w:val="clear"/>
             <w:tcMar>
               <w:top w:type="dxa" w:w="0"/>
               <w:left w:type="dxa" w:w="108"/>
@@ -1483,14 +1387,14 @@
         </w:tc>
         <w:tc>
           <w:tcPr>
-            <w:tcW w:type="dxa" w:w="5026"/>
-            <w:tcBorders>
-              <w:top w:color="00000A" w:space="0" w:sz="4" w:val="single"/>
-              <w:left w:color="00000A" w:space="0" w:sz="4" w:val="single"/>
-              <w:bottom w:color="00000A" w:space="0" w:sz="4" w:val="single"/>
-              <w:right w:color="00000A" w:space="0" w:sz="4" w:val="single"/>
-            </w:tcBorders>
-            <w:shd w:fill="auto" w:val="clear"/>
+            <w:tcW w:type="dxa" w:w="4816"/>
+            <w:tcBorders>
+              <w:top w:color="00000A" w:space="0" w:sz="4" w:val="single"/>
+              <w:left w:color="00000A" w:space="0" w:sz="4" w:val="single"/>
+              <w:bottom w:color="00000A" w:space="0" w:sz="4" w:val="single"/>
+              <w:right w:color="00000A" w:space="0" w:sz="4" w:val="single"/>
+            </w:tcBorders>
+            <w:shd w:fill="FFFFFF" w:val="clear"/>
             <w:tcMar>
               <w:top w:type="dxa" w:w="0"/>
               <w:left w:type="dxa" w:w="108"/>
@@ -1524,7 +1428,7 @@
         </w:trPr>
         <w:tc>
           <w:tcPr>
-            <w:tcW w:type="dxa" w:w="4607"/>
+            <w:tcW w:type="dxa" w:w="4816"/>
             <w:vMerge w:val="continue"/>
             <w:tcBorders>
               <w:top w:color="00000A" w:space="0" w:sz="4" w:val="single"/>
@@ -1532,7 +1436,7 @@
               <w:bottom w:color="00000A" w:space="0" w:sz="4" w:val="single"/>
               <w:right w:color="00000A" w:space="0" w:sz="4" w:val="single"/>
             </w:tcBorders>
-            <w:shd w:fill="auto" w:val="clear"/>
+            <w:shd w:fill="FFFFFF" w:val="clear"/>
             <w:tcMar>
               <w:top w:type="dxa" w:w="0"/>
               <w:left w:type="dxa" w:w="108"/>
@@ -1548,26 +1452,20 @@
               <w:contextualSpacing w:val="false"/>
             </w:pPr>
             <w:r>
-              <w:rPr>
-                <w:rFonts w:cs="Calibri"/>
-                <w:b/>
-                <w:bCs/>
-                <w:sz w:val="20"/>
-                <w:szCs w:val="20"/>
-              </w:rPr>
-            </w:r>
-          </w:p>
-        </w:tc>
-        <w:tc>
-          <w:tcPr>
-            <w:tcW w:type="dxa" w:w="5026"/>
-            <w:tcBorders>
-              <w:top w:color="00000A" w:space="0" w:sz="4" w:val="single"/>
-              <w:left w:color="00000A" w:space="0" w:sz="4" w:val="single"/>
-              <w:bottom w:color="00000A" w:space="0" w:sz="4" w:val="single"/>
-              <w:right w:color="00000A" w:space="0" w:sz="4" w:val="single"/>
-            </w:tcBorders>
-            <w:shd w:fill="auto" w:val="clear"/>
+              <w:rPr/>
+            </w:r>
+          </w:p>
+        </w:tc>
+        <w:tc>
+          <w:tcPr>
+            <w:tcW w:type="dxa" w:w="4816"/>
+            <w:tcBorders>
+              <w:top w:color="00000A" w:space="0" w:sz="4" w:val="single"/>
+              <w:left w:color="00000A" w:space="0" w:sz="4" w:val="single"/>
+              <w:bottom w:color="00000A" w:space="0" w:sz="4" w:val="single"/>
+              <w:right w:color="00000A" w:space="0" w:sz="4" w:val="single"/>
+            </w:tcBorders>
+            <w:shd w:fill="FFFFFF" w:val="clear"/>
             <w:tcMar>
               <w:top w:type="dxa" w:w="0"/>
               <w:left w:type="dxa" w:w="108"/>
@@ -1601,14 +1499,14 @@
         </w:trPr>
         <w:tc>
           <w:tcPr>
-            <w:tcW w:type="dxa" w:w="4607"/>
-            <w:tcBorders>
-              <w:top w:color="00000A" w:space="0" w:sz="4" w:val="single"/>
-              <w:left w:color="00000A" w:space="0" w:sz="4" w:val="single"/>
-              <w:bottom w:color="00000A" w:space="0" w:sz="4" w:val="single"/>
-              <w:right w:color="00000A" w:space="0" w:sz="4" w:val="single"/>
-            </w:tcBorders>
-            <w:shd w:fill="auto" w:val="clear"/>
+            <w:tcW w:type="dxa" w:w="4816"/>
+            <w:tcBorders>
+              <w:top w:color="00000A" w:space="0" w:sz="4" w:val="single"/>
+              <w:left w:color="00000A" w:space="0" w:sz="4" w:val="single"/>
+              <w:bottom w:color="00000A" w:space="0" w:sz="4" w:val="single"/>
+              <w:right w:color="00000A" w:space="0" w:sz="4" w:val="single"/>
+            </w:tcBorders>
+            <w:shd w:fill="FFFFFF" w:val="clear"/>
             <w:tcMar>
               <w:top w:type="dxa" w:w="0"/>
               <w:left w:type="dxa" w:w="108"/>
@@ -1638,14 +1536,14 @@
         </w:tc>
         <w:tc>
           <w:tcPr>
-            <w:tcW w:type="dxa" w:w="5026"/>
-            <w:tcBorders>
-              <w:top w:color="00000A" w:space="0" w:sz="4" w:val="single"/>
-              <w:left w:color="00000A" w:space="0" w:sz="4" w:val="single"/>
-              <w:bottom w:color="00000A" w:space="0" w:sz="4" w:val="single"/>
-              <w:right w:color="00000A" w:space="0" w:sz="4" w:val="single"/>
-            </w:tcBorders>
-            <w:shd w:fill="auto" w:val="clear"/>
+            <w:tcW w:type="dxa" w:w="4816"/>
+            <w:tcBorders>
+              <w:top w:color="00000A" w:space="0" w:sz="4" w:val="single"/>
+              <w:left w:color="00000A" w:space="0" w:sz="4" w:val="single"/>
+              <w:bottom w:color="00000A" w:space="0" w:sz="4" w:val="single"/>
+              <w:right w:color="00000A" w:space="0" w:sz="4" w:val="single"/>
+            </w:tcBorders>
+            <w:shd w:fill="FFFFFF" w:val="clear"/>
             <w:tcMar>
               <w:top w:type="dxa" w:w="0"/>
               <w:left w:type="dxa" w:w="108"/>
@@ -1688,14 +1586,14 @@
         </w:trPr>
         <w:tc>
           <w:tcPr>
-            <w:tcW w:type="dxa" w:w="4607"/>
-            <w:tcBorders>
-              <w:top w:color="00000A" w:space="0" w:sz="4" w:val="single"/>
-              <w:left w:color="00000A" w:space="0" w:sz="4" w:val="single"/>
-              <w:bottom w:color="00000A" w:space="0" w:sz="4" w:val="single"/>
-              <w:right w:color="00000A" w:space="0" w:sz="4" w:val="single"/>
-            </w:tcBorders>
-            <w:shd w:fill="auto" w:val="clear"/>
+            <w:tcW w:type="dxa" w:w="4816"/>
+            <w:tcBorders>
+              <w:top w:color="00000A" w:space="0" w:sz="4" w:val="single"/>
+              <w:left w:color="00000A" w:space="0" w:sz="4" w:val="single"/>
+              <w:bottom w:color="00000A" w:space="0" w:sz="4" w:val="single"/>
+              <w:right w:color="00000A" w:space="0" w:sz="4" w:val="single"/>
+            </w:tcBorders>
+            <w:shd w:fill="FFFFFF" w:val="clear"/>
             <w:tcMar>
               <w:top w:type="dxa" w:w="0"/>
               <w:left w:type="dxa" w:w="108"/>
@@ -1725,14 +1623,14 @@
         </w:tc>
         <w:tc>
           <w:tcPr>
-            <w:tcW w:type="dxa" w:w="5026"/>
-            <w:tcBorders>
-              <w:top w:color="00000A" w:space="0" w:sz="4" w:val="single"/>
-              <w:left w:color="00000A" w:space="0" w:sz="4" w:val="single"/>
-              <w:bottom w:color="00000A" w:space="0" w:sz="4" w:val="single"/>
-              <w:right w:color="00000A" w:space="0" w:sz="4" w:val="single"/>
-            </w:tcBorders>
-            <w:shd w:fill="auto" w:val="clear"/>
+            <w:tcW w:type="dxa" w:w="4816"/>
+            <w:tcBorders>
+              <w:top w:color="00000A" w:space="0" w:sz="4" w:val="single"/>
+              <w:left w:color="00000A" w:space="0" w:sz="4" w:val="single"/>
+              <w:bottom w:color="00000A" w:space="0" w:sz="4" w:val="single"/>
+              <w:right w:color="00000A" w:space="0" w:sz="4" w:val="single"/>
+            </w:tcBorders>
+            <w:shd w:fill="FFFFFF" w:val="clear"/>
             <w:tcMar>
               <w:top w:type="dxa" w:w="0"/>
               <w:left w:type="dxa" w:w="108"/>
@@ -1775,14 +1673,14 @@
         </w:trPr>
         <w:tc>
           <w:tcPr>
-            <w:tcW w:type="dxa" w:w="4607"/>
-            <w:tcBorders>
-              <w:top w:color="00000A" w:space="0" w:sz="4" w:val="single"/>
-              <w:left w:color="00000A" w:space="0" w:sz="4" w:val="single"/>
-              <w:bottom w:color="00000A" w:space="0" w:sz="4" w:val="single"/>
-              <w:right w:color="00000A" w:space="0" w:sz="4" w:val="single"/>
-            </w:tcBorders>
-            <w:shd w:fill="auto" w:val="clear"/>
+            <w:tcW w:type="dxa" w:w="4816"/>
+            <w:tcBorders>
+              <w:top w:color="00000A" w:space="0" w:sz="4" w:val="single"/>
+              <w:left w:color="00000A" w:space="0" w:sz="4" w:val="single"/>
+              <w:bottom w:color="00000A" w:space="0" w:sz="4" w:val="single"/>
+              <w:right w:color="00000A" w:space="0" w:sz="4" w:val="single"/>
+            </w:tcBorders>
+            <w:shd w:fill="FFFFFF" w:val="clear"/>
             <w:tcMar>
               <w:top w:type="dxa" w:w="0"/>
               <w:left w:type="dxa" w:w="108"/>
@@ -1812,14 +1710,14 @@
         </w:tc>
         <w:tc>
           <w:tcPr>
-            <w:tcW w:type="dxa" w:w="5026"/>
-            <w:tcBorders>
-              <w:top w:color="00000A" w:space="0" w:sz="4" w:val="single"/>
-              <w:left w:color="00000A" w:space="0" w:sz="4" w:val="single"/>
-              <w:bottom w:color="00000A" w:space="0" w:sz="4" w:val="single"/>
-              <w:right w:color="00000A" w:space="0" w:sz="4" w:val="single"/>
-            </w:tcBorders>
-            <w:shd w:fill="auto" w:val="clear"/>
+            <w:tcW w:type="dxa" w:w="4816"/>
+            <w:tcBorders>
+              <w:top w:color="00000A" w:space="0" w:sz="4" w:val="single"/>
+              <w:left w:color="00000A" w:space="0" w:sz="4" w:val="single"/>
+              <w:bottom w:color="00000A" w:space="0" w:sz="4" w:val="single"/>
+              <w:right w:color="00000A" w:space="0" w:sz="4" w:val="single"/>
+            </w:tcBorders>
+            <w:shd w:fill="FFFFFF" w:val="clear"/>
             <w:tcMar>
               <w:top w:type="dxa" w:w="0"/>
               <w:left w:type="dxa" w:w="108"/>
@@ -1862,14 +1760,14 @@
         </w:trPr>
         <w:tc>
           <w:tcPr>
-            <w:tcW w:type="dxa" w:w="4607"/>
-            <w:tcBorders>
-              <w:top w:color="00000A" w:space="0" w:sz="4" w:val="single"/>
-              <w:left w:color="00000A" w:space="0" w:sz="4" w:val="single"/>
-              <w:bottom w:color="00000A" w:space="0" w:sz="4" w:val="single"/>
-              <w:right w:color="00000A" w:space="0" w:sz="4" w:val="single"/>
-            </w:tcBorders>
-            <w:shd w:fill="auto" w:val="clear"/>
+            <w:tcW w:type="dxa" w:w="4816"/>
+            <w:tcBorders>
+              <w:top w:color="00000A" w:space="0" w:sz="4" w:val="single"/>
+              <w:left w:color="00000A" w:space="0" w:sz="4" w:val="single"/>
+              <w:bottom w:color="00000A" w:space="0" w:sz="4" w:val="single"/>
+              <w:right w:color="00000A" w:space="0" w:sz="4" w:val="single"/>
+            </w:tcBorders>
+            <w:shd w:fill="FFFFFF" w:val="clear"/>
             <w:tcMar>
               <w:top w:type="dxa" w:w="0"/>
               <w:left w:type="dxa" w:w="108"/>
@@ -1899,14 +1797,14 @@
         </w:tc>
         <w:tc>
           <w:tcPr>
-            <w:tcW w:type="dxa" w:w="5026"/>
-            <w:tcBorders>
-              <w:top w:color="00000A" w:space="0" w:sz="4" w:val="single"/>
-              <w:left w:color="00000A" w:space="0" w:sz="4" w:val="single"/>
-              <w:bottom w:color="00000A" w:space="0" w:sz="4" w:val="single"/>
-              <w:right w:color="00000A" w:space="0" w:sz="4" w:val="single"/>
-            </w:tcBorders>
-            <w:shd w:fill="auto" w:val="clear"/>
+            <w:tcW w:type="dxa" w:w="4816"/>
+            <w:tcBorders>
+              <w:top w:color="00000A" w:space="0" w:sz="4" w:val="single"/>
+              <w:left w:color="00000A" w:space="0" w:sz="4" w:val="single"/>
+              <w:bottom w:color="00000A" w:space="0" w:sz="4" w:val="single"/>
+              <w:right w:color="00000A" w:space="0" w:sz="4" w:val="single"/>
+            </w:tcBorders>
+            <w:shd w:fill="FFFFFF" w:val="clear"/>
             <w:tcMar>
               <w:top w:type="dxa" w:w="0"/>
               <w:left w:type="dxa" w:w="108"/>
@@ -1949,14 +1847,14 @@
         </w:trPr>
         <w:tc>
           <w:tcPr>
-            <w:tcW w:type="dxa" w:w="4607"/>
-            <w:tcBorders>
-              <w:top w:color="00000A" w:space="0" w:sz="4" w:val="single"/>
-              <w:left w:color="00000A" w:space="0" w:sz="4" w:val="single"/>
-              <w:bottom w:color="00000A" w:space="0" w:sz="4" w:val="single"/>
-              <w:right w:color="00000A" w:space="0" w:sz="4" w:val="single"/>
-            </w:tcBorders>
-            <w:shd w:fill="auto" w:val="clear"/>
+            <w:tcW w:type="dxa" w:w="4816"/>
+            <w:tcBorders>
+              <w:top w:color="00000A" w:space="0" w:sz="4" w:val="single"/>
+              <w:left w:color="00000A" w:space="0" w:sz="4" w:val="single"/>
+              <w:bottom w:color="00000A" w:space="0" w:sz="4" w:val="single"/>
+              <w:right w:color="00000A" w:space="0" w:sz="4" w:val="single"/>
+            </w:tcBorders>
+            <w:shd w:fill="FFFFFF" w:val="clear"/>
             <w:tcMar>
               <w:top w:type="dxa" w:w="0"/>
               <w:left w:type="dxa" w:w="108"/>
@@ -1986,14 +1884,14 @@
         </w:tc>
         <w:tc>
           <w:tcPr>
-            <w:tcW w:type="dxa" w:w="5026"/>
-            <w:tcBorders>
-              <w:top w:color="00000A" w:space="0" w:sz="4" w:val="single"/>
-              <w:left w:color="00000A" w:space="0" w:sz="4" w:val="single"/>
-              <w:bottom w:color="00000A" w:space="0" w:sz="4" w:val="single"/>
-              <w:right w:color="00000A" w:space="0" w:sz="4" w:val="single"/>
-            </w:tcBorders>
-            <w:shd w:fill="auto" w:val="clear"/>
+            <w:tcW w:type="dxa" w:w="4816"/>
+            <w:tcBorders>
+              <w:top w:color="00000A" w:space="0" w:sz="4" w:val="single"/>
+              <w:left w:color="00000A" w:space="0" w:sz="4" w:val="single"/>
+              <w:bottom w:color="00000A" w:space="0" w:sz="4" w:val="single"/>
+              <w:right w:color="00000A" w:space="0" w:sz="4" w:val="single"/>
+            </w:tcBorders>
+            <w:shd w:fill="FFFFFF" w:val="clear"/>
             <w:tcMar>
               <w:top w:type="dxa" w:w="0"/>
               <w:left w:type="dxa" w:w="108"/>
@@ -2036,14 +1934,14 @@
         </w:trPr>
         <w:tc>
           <w:tcPr>
-            <w:tcW w:type="dxa" w:w="4607"/>
-            <w:tcBorders>
-              <w:top w:color="00000A" w:space="0" w:sz="4" w:val="single"/>
-              <w:left w:color="00000A" w:space="0" w:sz="4" w:val="single"/>
-              <w:bottom w:color="00000A" w:space="0" w:sz="4" w:val="single"/>
-              <w:right w:color="00000A" w:space="0" w:sz="4" w:val="single"/>
-            </w:tcBorders>
-            <w:shd w:fill="auto" w:val="clear"/>
+            <w:tcW w:type="dxa" w:w="4816"/>
+            <w:tcBorders>
+              <w:top w:color="00000A" w:space="0" w:sz="4" w:val="single"/>
+              <w:left w:color="00000A" w:space="0" w:sz="4" w:val="single"/>
+              <w:bottom w:color="00000A" w:space="0" w:sz="4" w:val="single"/>
+              <w:right w:color="00000A" w:space="0" w:sz="4" w:val="single"/>
+            </w:tcBorders>
+            <w:shd w:fill="FFFFFF" w:val="clear"/>
             <w:tcMar>
               <w:top w:type="dxa" w:w="0"/>
               <w:left w:type="dxa" w:w="108"/>
@@ -2073,14 +1971,14 @@
         </w:tc>
         <w:tc>
           <w:tcPr>
-            <w:tcW w:type="dxa" w:w="5026"/>
-            <w:tcBorders>
-              <w:top w:color="00000A" w:space="0" w:sz="4" w:val="single"/>
-              <w:left w:color="00000A" w:space="0" w:sz="4" w:val="single"/>
-              <w:bottom w:color="00000A" w:space="0" w:sz="4" w:val="single"/>
-              <w:right w:color="00000A" w:space="0" w:sz="4" w:val="single"/>
-            </w:tcBorders>
-            <w:shd w:fill="auto" w:val="clear"/>
+            <w:tcW w:type="dxa" w:w="4816"/>
+            <w:tcBorders>
+              <w:top w:color="00000A" w:space="0" w:sz="4" w:val="single"/>
+              <w:left w:color="00000A" w:space="0" w:sz="4" w:val="single"/>
+              <w:bottom w:color="00000A" w:space="0" w:sz="4" w:val="single"/>
+              <w:right w:color="00000A" w:space="0" w:sz="4" w:val="single"/>
+            </w:tcBorders>
+            <w:shd w:fill="FFFFFF" w:val="clear"/>
             <w:tcMar>
               <w:top w:type="dxa" w:w="0"/>
               <w:left w:type="dxa" w:w="108"/>
@@ -2115,7 +2013,7 @@
         </w:trPr>
         <w:tc>
           <w:tcPr>
-            <w:tcW w:type="dxa" w:w="9633"/>
+            <w:tcW w:type="dxa" w:w="9632"/>
             <w:gridSpan w:val="2"/>
             <w:tcBorders>
               <w:top w:color="00000A" w:space="0" w:sz="4" w:val="single"/>
@@ -2123,7 +2021,7 @@
               <w:bottom w:color="00000A" w:space="0" w:sz="4" w:val="single"/>
               <w:right w:color="00000A" w:space="0" w:sz="4" w:val="single"/>
             </w:tcBorders>
-            <w:shd w:fill="auto" w:val="clear"/>
+            <w:shd w:fill="FFFFFF" w:val="clear"/>
             <w:tcMar>
               <w:top w:type="dxa" w:w="0"/>
               <w:left w:type="dxa" w:w="108"/>
@@ -2172,7 +2070,7 @@
       <w:pgNumType w:fmt="decimal"/>
       <w:formProt w:val="false"/>
       <w:textDirection w:val="lrTb"/>
-      <w:docGrid w:charSpace="8192" w:linePitch="360" w:type="default"/>
+      <w:docGrid w:charSpace="16384" w:linePitch="360" w:type="default"/>
     </w:sectPr>
   </w:body>
 </w:document>
@@ -2184,8 +2082,8 @@
     <w:pPr>
       <w:pStyle w:val="style0"/>
       <w:tabs>
-        <w:tab w:leader="none" w:pos="5954" w:val="center"/>
-        <w:tab w:leader="none" w:pos="10490" w:val="right"/>
+        <w:tab w:leader="none" w:pos="7372" w:val="center"/>
+        <w:tab w:leader="none" w:pos="11908" w:val="right"/>
       </w:tabs>
       <w:spacing w:after="0" w:before="0"/>
       <w:contextualSpacing w:val="false"/>
@@ -2197,7 +2095,7 @@
         <wp:anchor allowOverlap="1" behindDoc="1" distB="0" distL="0" distR="0" distT="0" layoutInCell="1" locked="0" relativeHeight="2" simplePos="0">
           <wp:simplePos x="0" y="0"/>
           <wp:positionH relativeFrom="character">
-            <wp:posOffset>-360045</wp:posOffset>
+            <wp:posOffset>-635</wp:posOffset>
           </wp:positionH>
           <wp:positionV relativeFrom="line">
             <wp:posOffset>0</wp:posOffset>
@@ -2333,7 +2231,7 @@
     </w:pPr>
     <w:rPr>
       <w:rFonts w:ascii="Verdana" w:cs="Calibri" w:eastAsia="SimSun" w:hAnsi="Verdana"/>
-      <w:color w:val="auto"/>
+      <w:color w:val="00000A"/>
       <w:sz w:val="20"/>
       <w:szCs w:val="22"/>
       <w:lang w:bidi="ar-SA" w:eastAsia="en-US" w:val="fr-FR"/>
@@ -2473,8 +2371,8 @@
     <w:pPr>
       <w:suppressLineNumbers/>
       <w:tabs>
-        <w:tab w:leader="none" w:pos="5954" w:val="center"/>
-        <w:tab w:leader="none" w:pos="10490" w:val="right"/>
+        <w:tab w:leader="none" w:pos="7372" w:val="center"/>
+        <w:tab w:leader="none" w:pos="11908" w:val="right"/>
       </w:tabs>
       <w:spacing w:after="0" w:before="0"/>
       <w:contextualSpacing w:val="false"/>
@@ -2488,8 +2386,8 @@
     <w:pPr>
       <w:suppressLineNumbers/>
       <w:tabs>
-        <w:tab w:leader="none" w:pos="5954" w:val="center"/>
-        <w:tab w:leader="none" w:pos="10490" w:val="right"/>
+        <w:tab w:leader="none" w:pos="7372" w:val="center"/>
+        <w:tab w:leader="none" w:pos="11908" w:val="right"/>
       </w:tabs>
       <w:spacing w:after="0" w:before="0"/>
       <w:contextualSpacing w:val="false"/>
@@ -2537,7 +2435,7 @@
     </w:pPr>
     <w:rPr>
       <w:rFonts w:ascii="Verdana" w:cs="Calibri" w:eastAsia="SimSun" w:hAnsi="Verdana"/>
-      <w:color w:val="auto"/>
+      <w:color w:val="00000A"/>
       <w:sz w:val="20"/>
       <w:szCs w:val="22"/>
       <w:lang w:bidi="ar-SA" w:eastAsia="en-US" w:val="fr-FR"/>
@@ -2555,7 +2453,7 @@
     </w:pPr>
     <w:rPr>
       <w:rFonts w:ascii="Verdana" w:cs="Calibri" w:eastAsia="SimSun" w:hAnsi="Verdana"/>
-      <w:color w:val="auto"/>
+      <w:color w:val="00000A"/>
       <w:sz w:val="16"/>
       <w:szCs w:val="20"/>
       <w:lang w:bidi="ar-SA" w:eastAsia="en-US" w:val="fr-FR"/>
@@ -2574,7 +2472,7 @@
     <w:rPr>
       <w:rFonts w:ascii="Verdana" w:cs="Calibri" w:eastAsia="SimSun" w:hAnsi="Verdana"/>
       <w:b/>
-      <w:color w:val="auto"/>
+      <w:color w:val="00000A"/>
       <w:sz w:val="16"/>
       <w:szCs w:val="16"/>
       <w:lang w:bidi="ar-SA" w:eastAsia="en-US" w:val="fr-FR"/>
@@ -2607,7 +2505,7 @@
     </w:pPr>
     <w:rPr>
       <w:rFonts w:ascii="Verdana" w:hAnsi="Verdana"/>
-      <w:color w:val="auto"/>
+      <w:color w:val="00000A"/>
       <w:sz w:val="20"/>
       <w:szCs w:val="20"/>
     </w:rPr>

</xml_diff>

<commit_message>
Version 3 de la génération des différentes lettres.
</commit_message>
<xml_diff>
--- a/lettres/models/Ltrre accordmaster _PST.docx
+++ b/lettres/models/Ltrre accordmaster _PST.docx
@@ -16,10 +16,10 @@
           <wp:anchor allowOverlap="1" behindDoc="0" distB="0" distL="0" distR="0" distT="0" layoutInCell="1" locked="0" relativeHeight="0" simplePos="0">
             <wp:simplePos x="0" y="0"/>
             <wp:positionH relativeFrom="character">
-              <wp:posOffset>169545</wp:posOffset>
+              <wp:posOffset>528955</wp:posOffset>
             </wp:positionH>
             <wp:positionV relativeFrom="line">
-              <wp:posOffset>-139065</wp:posOffset>
+              <wp:posOffset>139065</wp:posOffset>
             </wp:positionV>
             <wp:extent cx="1227455" cy="1019175"/>
             <wp:effectExtent b="0" l="0" r="0" t="0"/>
@@ -108,7 +108,7 @@
       <w:pPr>
         <w:pStyle w:val="style0"/>
         <w:tabs>
-          <w:tab w:leader="none" w:pos="3827" w:val="left"/>
+          <w:tab w:leader="none" w:pos="3543" w:val="left"/>
         </w:tabs>
         <w:ind w:hanging="0" w:left="-284" w:right="0"/>
       </w:pPr>
@@ -148,7 +148,7 @@
       <w:pPr>
         <w:pStyle w:val="style0"/>
         <w:tabs>
-          <w:tab w:leader="none" w:pos="6096" w:val="left"/>
+          <w:tab w:leader="none" w:pos="6663" w:val="left"/>
         </w:tabs>
         <w:ind w:hanging="0" w:left="567" w:right="0"/>
       </w:pPr>
@@ -162,7 +162,7 @@
       <w:pPr>
         <w:pStyle w:val="style0"/>
         <w:tabs>
-          <w:tab w:leader="none" w:pos="6096" w:val="left"/>
+          <w:tab w:leader="none" w:pos="6663" w:val="left"/>
         </w:tabs>
         <w:ind w:hanging="0" w:left="567" w:right="0"/>
       </w:pPr>
@@ -175,7 +175,7 @@
       <w:pPr>
         <w:pStyle w:val="style0"/>
         <w:tabs>
-          <w:tab w:leader="none" w:pos="6096" w:val="left"/>
+          <w:tab w:leader="none" w:pos="6663" w:val="left"/>
         </w:tabs>
         <w:ind w:hanging="0" w:left="567" w:right="0"/>
       </w:pPr>
@@ -317,7 +317,15 @@
       </w:pPr>
       <w:r>
         <w:rPr/>
-        <w:t>Les inscriptions administratives se dérouleront du $debutInscriptions au jeudi $finInscritpions</w:t>
+        <w:t>Les inscriptions administratives se dérouleront du $debutInscriptions au jeudi $finInscrip</w:t>
+      </w:r>
+      <w:r>
+        <w:rPr/>
+        <w:t>t</w:t>
+      </w:r>
+      <w:r>
+        <w:rPr/>
+        <w:t>ions</w:t>
       </w:r>
       <w:r>
         <w:rPr>
@@ -567,7 +575,7 @@
     <w:tbl>
       <w:tblPr>
         <w:jc w:val="left"/>
-        <w:tblInd w:type="dxa" w:w="-216"/>
+        <w:tblInd w:type="dxa" w:w="-324"/>
         <w:tblBorders>
           <w:top w:color="00000A" w:space="0" w:sz="4" w:val="single"/>
           <w:left w:color="00000A" w:space="0" w:sz="4" w:val="single"/>
@@ -576,7 +584,7 @@
         </w:tblBorders>
       </w:tblPr>
       <w:tblGrid>
-        <w:gridCol w:w="9632"/>
+        <w:gridCol w:w="9631"/>
       </w:tblGrid>
       <w:tr>
         <w:trPr>
@@ -585,7 +593,7 @@
         </w:trPr>
         <w:tc>
           <w:tcPr>
-            <w:tcW w:type="dxa" w:w="9632"/>
+            <w:tcW w:type="dxa" w:w="9631"/>
             <w:gridSpan w:val="2"/>
             <w:tcBorders>
               <w:top w:color="00000A" w:space="0" w:sz="4" w:val="single"/>
@@ -651,7 +659,7 @@
         </w:trPr>
         <w:tc>
           <w:tcPr>
-            <w:tcW w:type="dxa" w:w="4816"/>
+            <w:tcW w:type="dxa" w:w="4815"/>
             <w:vMerge w:val="restart"/>
             <w:tcBorders>
               <w:top w:color="00000A" w:space="0" w:sz="4" w:val="single"/>
@@ -747,7 +755,7 @@
         </w:trPr>
         <w:tc>
           <w:tcPr>
-            <w:tcW w:type="dxa" w:w="4816"/>
+            <w:tcW w:type="dxa" w:w="4815"/>
             <w:vMerge w:val="continue"/>
             <w:tcBorders>
               <w:top w:color="00000A" w:space="0" w:sz="4" w:val="single"/>
@@ -827,7 +835,7 @@
         </w:trPr>
         <w:tc>
           <w:tcPr>
-            <w:tcW w:type="dxa" w:w="4816"/>
+            <w:tcW w:type="dxa" w:w="4815"/>
             <w:vMerge w:val="restart"/>
             <w:tcBorders>
               <w:top w:color="00000A" w:space="0" w:sz="4" w:val="single"/>
@@ -915,7 +923,7 @@
         </w:trPr>
         <w:tc>
           <w:tcPr>
-            <w:tcW w:type="dxa" w:w="4816"/>
+            <w:tcW w:type="dxa" w:w="4815"/>
             <w:vMerge w:val="continue"/>
             <w:tcBorders>
               <w:top w:color="00000A" w:space="0" w:sz="4" w:val="single"/>
@@ -995,7 +1003,7 @@
         </w:trPr>
         <w:tc>
           <w:tcPr>
-            <w:tcW w:type="dxa" w:w="4816"/>
+            <w:tcW w:type="dxa" w:w="4815"/>
             <w:tcBorders>
               <w:top w:color="00000A" w:space="0" w:sz="4" w:val="single"/>
               <w:left w:color="00000A" w:space="0" w:sz="4" w:val="single"/>
@@ -1082,7 +1090,7 @@
         </w:trPr>
         <w:tc>
           <w:tcPr>
-            <w:tcW w:type="dxa" w:w="4816"/>
+            <w:tcW w:type="dxa" w:w="4815"/>
             <w:tcBorders>
               <w:top w:color="00000A" w:space="0" w:sz="4" w:val="single"/>
               <w:left w:color="00000A" w:space="0" w:sz="4" w:val="single"/>
@@ -1186,7 +1194,7 @@
         </w:trPr>
         <w:tc>
           <w:tcPr>
-            <w:tcW w:type="dxa" w:w="9632"/>
+            <w:tcW w:type="dxa" w:w="9631"/>
             <w:gridSpan w:val="2"/>
             <w:tcBorders>
               <w:top w:color="00000A" w:space="0" w:sz="4" w:val="single"/>
@@ -1261,7 +1269,7 @@
         </w:trPr>
         <w:tc>
           <w:tcPr>
-            <w:tcW w:type="dxa" w:w="4816"/>
+            <w:tcW w:type="dxa" w:w="4815"/>
             <w:tcBorders>
               <w:top w:color="00000A" w:space="0" w:sz="4" w:val="single"/>
               <w:left w:color="00000A" w:space="0" w:sz="4" w:val="single"/>
@@ -1339,7 +1347,7 @@
         </w:trPr>
         <w:tc>
           <w:tcPr>
-            <w:tcW w:type="dxa" w:w="4816"/>
+            <w:tcW w:type="dxa" w:w="4815"/>
             <w:vMerge w:val="restart"/>
             <w:tcBorders>
               <w:top w:color="00000A" w:space="0" w:sz="4" w:val="single"/>
@@ -1428,7 +1436,7 @@
         </w:trPr>
         <w:tc>
           <w:tcPr>
-            <w:tcW w:type="dxa" w:w="4816"/>
+            <w:tcW w:type="dxa" w:w="4815"/>
             <w:vMerge w:val="continue"/>
             <w:tcBorders>
               <w:top w:color="00000A" w:space="0" w:sz="4" w:val="single"/>
@@ -1499,7 +1507,7 @@
         </w:trPr>
         <w:tc>
           <w:tcPr>
-            <w:tcW w:type="dxa" w:w="4816"/>
+            <w:tcW w:type="dxa" w:w="4815"/>
             <w:tcBorders>
               <w:top w:color="00000A" w:space="0" w:sz="4" w:val="single"/>
               <w:left w:color="00000A" w:space="0" w:sz="4" w:val="single"/>
@@ -1586,7 +1594,7 @@
         </w:trPr>
         <w:tc>
           <w:tcPr>
-            <w:tcW w:type="dxa" w:w="4816"/>
+            <w:tcW w:type="dxa" w:w="4815"/>
             <w:tcBorders>
               <w:top w:color="00000A" w:space="0" w:sz="4" w:val="single"/>
               <w:left w:color="00000A" w:space="0" w:sz="4" w:val="single"/>
@@ -1673,7 +1681,7 @@
         </w:trPr>
         <w:tc>
           <w:tcPr>
-            <w:tcW w:type="dxa" w:w="4816"/>
+            <w:tcW w:type="dxa" w:w="4815"/>
             <w:tcBorders>
               <w:top w:color="00000A" w:space="0" w:sz="4" w:val="single"/>
               <w:left w:color="00000A" w:space="0" w:sz="4" w:val="single"/>
@@ -1760,7 +1768,7 @@
         </w:trPr>
         <w:tc>
           <w:tcPr>
-            <w:tcW w:type="dxa" w:w="4816"/>
+            <w:tcW w:type="dxa" w:w="4815"/>
             <w:tcBorders>
               <w:top w:color="00000A" w:space="0" w:sz="4" w:val="single"/>
               <w:left w:color="00000A" w:space="0" w:sz="4" w:val="single"/>
@@ -1847,7 +1855,7 @@
         </w:trPr>
         <w:tc>
           <w:tcPr>
-            <w:tcW w:type="dxa" w:w="4816"/>
+            <w:tcW w:type="dxa" w:w="4815"/>
             <w:tcBorders>
               <w:top w:color="00000A" w:space="0" w:sz="4" w:val="single"/>
               <w:left w:color="00000A" w:space="0" w:sz="4" w:val="single"/>
@@ -1934,7 +1942,7 @@
         </w:trPr>
         <w:tc>
           <w:tcPr>
-            <w:tcW w:type="dxa" w:w="4816"/>
+            <w:tcW w:type="dxa" w:w="4815"/>
             <w:tcBorders>
               <w:top w:color="00000A" w:space="0" w:sz="4" w:val="single"/>
               <w:left w:color="00000A" w:space="0" w:sz="4" w:val="single"/>
@@ -2013,7 +2021,7 @@
         </w:trPr>
         <w:tc>
           <w:tcPr>
-            <w:tcW w:type="dxa" w:w="9632"/>
+            <w:tcW w:type="dxa" w:w="9631"/>
             <w:gridSpan w:val="2"/>
             <w:tcBorders>
               <w:top w:color="00000A" w:space="0" w:sz="4" w:val="single"/>
@@ -2070,7 +2078,7 @@
       <w:pgNumType w:fmt="decimal"/>
       <w:formProt w:val="false"/>
       <w:textDirection w:val="lrTb"/>
-      <w:docGrid w:charSpace="16384" w:linePitch="360" w:type="default"/>
+      <w:docGrid w:charSpace="24576" w:linePitch="360" w:type="default"/>
     </w:sectPr>
   </w:body>
 </w:document>
@@ -2082,8 +2090,8 @@
     <w:pPr>
       <w:pStyle w:val="style0"/>
       <w:tabs>
-        <w:tab w:leader="none" w:pos="7372" w:val="center"/>
-        <w:tab w:leader="none" w:pos="11908" w:val="right"/>
+        <w:tab w:leader="none" w:pos="8790" w:val="center"/>
+        <w:tab w:leader="none" w:pos="13326" w:val="right"/>
       </w:tabs>
       <w:spacing w:after="0" w:before="0"/>
       <w:contextualSpacing w:val="false"/>
@@ -2371,8 +2379,8 @@
     <w:pPr>
       <w:suppressLineNumbers/>
       <w:tabs>
-        <w:tab w:leader="none" w:pos="7372" w:val="center"/>
-        <w:tab w:leader="none" w:pos="11908" w:val="right"/>
+        <w:tab w:leader="none" w:pos="8790" w:val="center"/>
+        <w:tab w:leader="none" w:pos="13326" w:val="right"/>
       </w:tabs>
       <w:spacing w:after="0" w:before="0"/>
       <w:contextualSpacing w:val="false"/>
@@ -2386,8 +2394,8 @@
     <w:pPr>
       <w:suppressLineNumbers/>
       <w:tabs>
-        <w:tab w:leader="none" w:pos="7372" w:val="center"/>
-        <w:tab w:leader="none" w:pos="11908" w:val="right"/>
+        <w:tab w:leader="none" w:pos="8790" w:val="center"/>
+        <w:tab w:leader="none" w:pos="13326" w:val="right"/>
       </w:tabs>
       <w:spacing w:after="0" w:before="0"/>
       <w:contextualSpacing w:val="false"/>

</xml_diff>